<commit_message>
Added license section to template
</commit_message>
<xml_diff>
--- a/skeleton/template.docx
+++ b/skeleton/template.docx
@@ -10,6 +10,7 @@
           <w:docPartUnique/>
         </w:docPartObj>
       </w:sdtPr>
+      <w:sdtEndPr/>
       <w:sdtContent>
         <w:p>
           <w:r>
@@ -261,6 +262,7 @@
                                     <w:dataBinding w:prefixMappings="xmlns:ns0='http://schemas.openxmlformats.org/package/2006/metadata/core-properties' xmlns:ns1='http://purl.org/dc/elements/1.1/'" w:xpath="/ns0:coreProperties[1]/ns1:creator[1]" w:storeItemID="{6C3C8BC8-F283-45AE-878A-BAB7291924A1}"/>
                                     <w:text/>
                                   </w:sdtPr>
+                                  <w:sdtEndPr/>
                                   <w:sdtContent>
                                     <w:p>
                                       <w:pPr>
@@ -289,6 +291,7 @@
                                     <w:dataBinding w:prefixMappings="xmlns:ns0='http://schemas.openxmlformats.org/officeDocument/2006/extended-properties'" w:xpath="/ns0:Properties[1]/ns0:Company[1]" w:storeItemID="{6668398D-A668-4E3E-A5EB-62B293D839F1}"/>
                                     <w:text/>
                                   </w:sdtPr>
+                                  <w:sdtEndPr/>
                                   <w:sdtContent>
                                     <w:p>
                                       <w:pPr>
@@ -322,6 +325,7 @@
                                       <w:calendar w:val="gregorian"/>
                                     </w:date>
                                   </w:sdtPr>
+                                  <w:sdtEndPr/>
                                   <w:sdtContent>
                                     <w:p>
                                       <w:pPr>
@@ -407,6 +411,7 @@
                               <w:dataBinding w:prefixMappings="xmlns:ns0='http://schemas.openxmlformats.org/package/2006/metadata/core-properties' xmlns:ns1='http://purl.org/dc/elements/1.1/'" w:xpath="/ns0:coreProperties[1]/ns1:creator[1]" w:storeItemID="{6C3C8BC8-F283-45AE-878A-BAB7291924A1}"/>
                               <w:text/>
                             </w:sdtPr>
+                            <w:sdtEndPr/>
                             <w:sdtContent>
                               <w:p>
                                 <w:pPr>
@@ -435,6 +440,7 @@
                               <w:dataBinding w:prefixMappings="xmlns:ns0='http://schemas.openxmlformats.org/officeDocument/2006/extended-properties'" w:xpath="/ns0:Properties[1]/ns0:Company[1]" w:storeItemID="{6668398D-A668-4E3E-A5EB-62B293D839F1}"/>
                               <w:text/>
                             </w:sdtPr>
+                            <w:sdtEndPr/>
                             <w:sdtContent>
                               <w:p>
                                 <w:pPr>
@@ -468,6 +474,7 @@
                                 <w:calendar w:val="gregorian"/>
                               </w:date>
                             </w:sdtPr>
+                            <w:sdtEndPr/>
                             <w:sdtContent>
                               <w:p>
                                 <w:pPr>
@@ -564,6 +571,7 @@
                                   <w:dataBinding w:prefixMappings="xmlns:ns0='http://schemas.openxmlformats.org/package/2006/metadata/core-properties' xmlns:ns1='http://purl.org/dc/elements/1.1/'" w:xpath="/ns0:coreProperties[1]/ns1:title[1]" w:storeItemID="{6C3C8BC8-F283-45AE-878A-BAB7291924A1}"/>
                                   <w:text/>
                                 </w:sdtPr>
+                                <w:sdtEndPr/>
                                 <w:sdtContent>
                                   <w:p>
                                     <w:pPr>
@@ -619,6 +627,7 @@
                             <w:dataBinding w:prefixMappings="xmlns:ns0='http://schemas.openxmlformats.org/package/2006/metadata/core-properties' xmlns:ns1='http://purl.org/dc/elements/1.1/'" w:xpath="/ns0:coreProperties[1]/ns1:title[1]" w:storeItemID="{6C3C8BC8-F283-45AE-878A-BAB7291924A1}"/>
                             <w:text/>
                           </w:sdtPr>
+                          <w:sdtEndPr/>
                           <w:sdtContent>
                             <w:p>
                               <w:pPr>
@@ -951,10 +960,7 @@
         <w:t>Here it should be explained how to clear, delete and release any used resources so the user doesn't get billed after the lab.</w:t>
       </w:r>
     </w:p>
-    <w:p>
-      <w:bookmarkStart w:id="0" w:name="_GoBack"/>
-      <w:bookmarkEnd w:id="0"/>
-    </w:p>
+    <w:p/>
     <w:p>
       <w:pPr>
         <w:pStyle w:val="Heading2"/>
@@ -1004,8 +1010,45 @@
         <w:t>Any useful link for the user.</w:t>
       </w:r>
     </w:p>
+    <w:p/>
+    <w:p>
+      <w:pPr>
+        <w:pStyle w:val="Heading2"/>
+      </w:pPr>
+      <w:r>
+        <w:t>LICENSE</w:t>
+      </w:r>
+    </w:p>
+    <w:p/>
+    <w:p>
+      <w:r>
+        <w:t>Copyright (c) Microsoft Corporation. All rights r</w:t>
+      </w:r>
+      <w:bookmarkStart w:id="0" w:name="_GoBack"/>
+      <w:bookmarkEnd w:id="0"/>
+      <w:r>
+        <w:t>eserved.</w:t>
+      </w:r>
+    </w:p>
+    <w:p/>
+    <w:p>
+      <w:r>
+        <w:t xml:space="preserve">Licensed under the </w:t>
+      </w:r>
+      <w:hyperlink r:id="rId11" w:history="1">
+        <w:r>
+          <w:rPr>
+            <w:rStyle w:val="Hyperlink"/>
+          </w:rPr>
+          <w:t>MIT</w:t>
+        </w:r>
+      </w:hyperlink>
+      <w:r>
+        <w:t xml:space="preserve"> License.</w:t>
+      </w:r>
+    </w:p>
     <w:sectPr>
-      <w:footerReference w:type="default" r:id="rId11"/>
+      <w:footerReference w:type="default" r:id="rId12"/>
       <w:pgSz w:w="12240" w:h="15840"/>
       <w:pgMar w:top="1440" w:right="3600" w:bottom="1800" w:left="1440" w:header="720" w:footer="720" w:gutter="0"/>
       <w:pgBorders w:display="notFirstPage" w:offsetFrom="page">
@@ -1058,6 +1101,7 @@
         <w:docPartUnique/>
       </w:docPartObj>
     </w:sdtPr>
+    <w:sdtEndPr/>
     <w:sdtContent>
       <w:p>
         <w:pPr>
@@ -1076,7 +1120,7 @@
           <w:rPr>
             <w:noProof/>
           </w:rPr>
-          <w:t>2</w:t>
+          <w:t>1</w:t>
         </w:r>
         <w:r>
           <w:fldChar w:fldCharType="end"/>
@@ -1135,7 +1179,7 @@
         <v:path o:extrusionok="f" gradientshapeok="t" o:connecttype="rect"/>
         <o:lock v:ext="edit" aspectratio="t"/>
       </v:shapetype>
-      <v:shape id="_x0000_i1033" type="#_x0000_t75" alt="/!\" style="width:15pt;height:15pt;visibility:visible;mso-wrap-style:square" o:bullet="t">
+      <v:shape id="_x0000_i1029" type="#_x0000_t75" alt="/!\" style="width:15pt;height:15pt;visibility:visible;mso-wrap-style:square" o:bullet="t">
         <v:imagedata r:id="rId1" o:title=""/>
       </v:shape>
     </w:pict>
@@ -1291,7 +1335,7 @@
   <w:abstractNum w:abstractNumId="8">
     <w:nsid w:val="FFFFFF88"/>
     <w:multiLevelType w:val="singleLevel"/>
-    <w:tmpl w:val="E51A9996"/>
+    <w:tmpl w:val="24C893C4"/>
     <w:lvl w:ilvl="0">
       <w:start w:val="1"/>
       <w:numFmt w:val="decimal"/>
@@ -7750,7 +7794,7 @@
 </file>
 
 <file path=customXml/itemProps2.xml><?xml version="1.0" encoding="utf-8"?>
-<ds:datastoreItem xmlns:ds="http://schemas.openxmlformats.org/officeDocument/2006/customXml" ds:itemID="{C431E559-B967-5841-92A3-D6FB21B1E03D}">
+<ds:datastoreItem xmlns:ds="http://schemas.openxmlformats.org/officeDocument/2006/customXml" ds:itemID="{7DC3AF78-DF2E-C74E-BB00-0703E73D563F}">
   <ds:schemaRefs>
     <ds:schemaRef ds:uri="http://schemas.openxmlformats.org/officeDocument/2006/bibliography"/>
   </ds:schemaRefs>

</xml_diff>

<commit_message>
Added new templates with TOC
</commit_message>
<xml_diff>
--- a/skeleton/template.docx
+++ b/skeleton/template.docx
@@ -736,10 +736,581 @@
       <w:pPr>
         <w:pStyle w:val="Heading1"/>
       </w:pPr>
+      <w:bookmarkStart w:id="0" w:name="_Toc467775304"/>
       <w:r>
         <w:lastRenderedPageBreak/>
+        <w:t>Table of Contents</w:t>
+      </w:r>
+      <w:bookmarkEnd w:id="0"/>
+    </w:p>
+    <w:p>
+      <w:pPr>
+        <w:jc w:val="both"/>
+        <w:rPr>
+          <w:rStyle w:val="apple-converted-space"/>
+          <w:rFonts w:cstheme="minorHAnsi"/>
+          <w:color w:val="333333"/>
+          <w:shd w:val="clear" w:color="auto" w:fill="FFFFFF"/>
+        </w:rPr>
+      </w:pPr>
+    </w:p>
+    <w:p>
+      <w:pPr>
+        <w:pStyle w:val="TOC1"/>
+        <w:tabs>
+          <w:tab w:val="right" w:leader="dot" w:pos="7190"/>
+        </w:tabs>
+        <w:rPr>
+          <w:noProof/>
+          <w:sz w:val="24"/>
+          <w:szCs w:val="24"/>
+        </w:rPr>
+      </w:pPr>
+      <w:r>
+        <w:rPr>
+          <w:rStyle w:val="apple-converted-space"/>
+          <w:rFonts w:cstheme="minorHAnsi"/>
+          <w:color w:val="333333"/>
+          <w:shd w:val="clear" w:color="auto" w:fill="FFFFFF"/>
+        </w:rPr>
+        <w:fldChar w:fldCharType="begin"/>
+      </w:r>
+      <w:r>
+        <w:rPr>
+          <w:rStyle w:val="apple-converted-space"/>
+          <w:rFonts w:cstheme="minorHAnsi"/>
+          <w:color w:val="333333"/>
+          <w:shd w:val="clear" w:color="auto" w:fill="FFFFFF"/>
+        </w:rPr>
+        <w:instrText xml:space="preserve"> TOC \o "1-3" </w:instrText>
+      </w:r>
+      <w:r>
+        <w:rPr>
+          <w:rStyle w:val="apple-converted-space"/>
+          <w:rFonts w:cstheme="minorHAnsi"/>
+          <w:color w:val="333333"/>
+          <w:shd w:val="clear" w:color="auto" w:fill="FFFFFF"/>
+        </w:rPr>
+        <w:fldChar w:fldCharType="separate"/>
+      </w:r>
+      <w:r>
+        <w:rPr>
+          <w:noProof/>
+        </w:rPr>
+        <w:t>Table of Contents</w:t>
+      </w:r>
+      <w:r>
+        <w:rPr>
+          <w:noProof/>
+        </w:rPr>
+        <w:tab/>
+      </w:r>
+      <w:r>
+        <w:rPr>
+          <w:noProof/>
+        </w:rPr>
+        <w:fldChar w:fldCharType="begin"/>
+      </w:r>
+      <w:r>
+        <w:rPr>
+          <w:noProof/>
+        </w:rPr>
+        <w:instrText xml:space="preserve"> PAGEREF _Toc467775304 \h </w:instrText>
+      </w:r>
+      <w:r>
+        <w:rPr>
+          <w:noProof/>
+        </w:rPr>
+      </w:r>
+      <w:r>
+        <w:rPr>
+          <w:noProof/>
+        </w:rPr>
+        <w:fldChar w:fldCharType="separate"/>
+      </w:r>
+      <w:r>
+        <w:rPr>
+          <w:noProof/>
+        </w:rPr>
+        <w:t>1</w:t>
+      </w:r>
+      <w:r>
+        <w:rPr>
+          <w:noProof/>
+        </w:rPr>
+        <w:fldChar w:fldCharType="end"/>
+      </w:r>
+    </w:p>
+    <w:p>
+      <w:pPr>
+        <w:pStyle w:val="TOC1"/>
+        <w:tabs>
+          <w:tab w:val="right" w:leader="dot" w:pos="7190"/>
+        </w:tabs>
+        <w:rPr>
+          <w:noProof/>
+          <w:sz w:val="24"/>
+          <w:szCs w:val="24"/>
+        </w:rPr>
+      </w:pPr>
+      <w:r>
+        <w:rPr>
+          <w:noProof/>
+        </w:rPr>
         <w:t>Overview and Pre-Requisites</w:t>
       </w:r>
+      <w:r>
+        <w:rPr>
+          <w:noProof/>
+        </w:rPr>
+        <w:tab/>
+      </w:r>
+      <w:r>
+        <w:rPr>
+          <w:noProof/>
+        </w:rPr>
+        <w:fldChar w:fldCharType="begin"/>
+      </w:r>
+      <w:r>
+        <w:rPr>
+          <w:noProof/>
+        </w:rPr>
+        <w:instrText xml:space="preserve"> PAGEREF _Toc467775305 \h </w:instrText>
+      </w:r>
+      <w:r>
+        <w:rPr>
+          <w:noProof/>
+        </w:rPr>
+      </w:r>
+      <w:r>
+        <w:rPr>
+          <w:noProof/>
+        </w:rPr>
+        <w:fldChar w:fldCharType="separate"/>
+      </w:r>
+      <w:r>
+        <w:rPr>
+          <w:noProof/>
+        </w:rPr>
+        <w:t>2</w:t>
+      </w:r>
+      <w:r>
+        <w:rPr>
+          <w:noProof/>
+        </w:rPr>
+        <w:fldChar w:fldCharType="end"/>
+      </w:r>
+    </w:p>
+    <w:p>
+      <w:pPr>
+        <w:pStyle w:val="TOC1"/>
+        <w:tabs>
+          <w:tab w:val="right" w:leader="dot" w:pos="7190"/>
+        </w:tabs>
+        <w:rPr>
+          <w:noProof/>
+          <w:sz w:val="24"/>
+          <w:szCs w:val="24"/>
+        </w:rPr>
+      </w:pPr>
+      <w:r>
+        <w:rPr>
+          <w:noProof/>
+        </w:rPr>
+        <w:t>Laboratory Section</w:t>
+      </w:r>
+      <w:r>
+        <w:rPr>
+          <w:noProof/>
+        </w:rPr>
+        <w:tab/>
+      </w:r>
+      <w:r>
+        <w:rPr>
+          <w:noProof/>
+        </w:rPr>
+        <w:fldChar w:fldCharType="begin"/>
+      </w:r>
+      <w:r>
+        <w:rPr>
+          <w:noProof/>
+        </w:rPr>
+        <w:instrText xml:space="preserve"> PAGEREF _Toc467775306 \h </w:instrText>
+      </w:r>
+      <w:r>
+        <w:rPr>
+          <w:noProof/>
+        </w:rPr>
+      </w:r>
+      <w:r>
+        <w:rPr>
+          <w:noProof/>
+        </w:rPr>
+        <w:fldChar w:fldCharType="separate"/>
+      </w:r>
+      <w:r>
+        <w:rPr>
+          <w:noProof/>
+        </w:rPr>
+        <w:t>2</w:t>
+      </w:r>
+      <w:r>
+        <w:rPr>
+          <w:noProof/>
+        </w:rPr>
+        <w:fldChar w:fldCharType="end"/>
+      </w:r>
+    </w:p>
+    <w:p>
+      <w:pPr>
+        <w:pStyle w:val="TOC1"/>
+        <w:tabs>
+          <w:tab w:val="right" w:leader="dot" w:pos="7190"/>
+        </w:tabs>
+        <w:rPr>
+          <w:noProof/>
+          <w:sz w:val="24"/>
+          <w:szCs w:val="24"/>
+        </w:rPr>
+      </w:pPr>
+      <w:r>
+        <w:rPr>
+          <w:noProof/>
+        </w:rPr>
+        <w:t>Conclusion</w:t>
+      </w:r>
+      <w:r>
+        <w:rPr>
+          <w:noProof/>
+        </w:rPr>
+        <w:tab/>
+      </w:r>
+      <w:r>
+        <w:rPr>
+          <w:noProof/>
+        </w:rPr>
+        <w:fldChar w:fldCharType="begin"/>
+      </w:r>
+      <w:r>
+        <w:rPr>
+          <w:noProof/>
+        </w:rPr>
+        <w:instrText xml:space="preserve"> PAGEREF _Toc467775307 \h </w:instrText>
+      </w:r>
+      <w:r>
+        <w:rPr>
+          <w:noProof/>
+        </w:rPr>
+      </w:r>
+      <w:r>
+        <w:rPr>
+          <w:noProof/>
+        </w:rPr>
+        <w:fldChar w:fldCharType="separate"/>
+      </w:r>
+      <w:r>
+        <w:rPr>
+          <w:noProof/>
+        </w:rPr>
+        <w:t>2</w:t>
+      </w:r>
+      <w:r>
+        <w:rPr>
+          <w:noProof/>
+        </w:rPr>
+        <w:fldChar w:fldCharType="end"/>
+      </w:r>
+    </w:p>
+    <w:p>
+      <w:pPr>
+        <w:pStyle w:val="TOC1"/>
+        <w:tabs>
+          <w:tab w:val="right" w:leader="dot" w:pos="7190"/>
+        </w:tabs>
+        <w:rPr>
+          <w:noProof/>
+          <w:sz w:val="24"/>
+          <w:szCs w:val="24"/>
+        </w:rPr>
+      </w:pPr>
+      <w:r>
+        <w:rPr>
+          <w:noProof/>
+        </w:rPr>
+        <w:t>End your Lab</w:t>
+      </w:r>
+      <w:r>
+        <w:rPr>
+          <w:noProof/>
+        </w:rPr>
+        <w:tab/>
+      </w:r>
+      <w:r>
+        <w:rPr>
+          <w:noProof/>
+        </w:rPr>
+        <w:fldChar w:fldCharType="begin"/>
+      </w:r>
+      <w:r>
+        <w:rPr>
+          <w:noProof/>
+        </w:rPr>
+        <w:instrText xml:space="preserve"> PAGEREF _Toc467775308 \h </w:instrText>
+      </w:r>
+      <w:r>
+        <w:rPr>
+          <w:noProof/>
+        </w:rPr>
+      </w:r>
+      <w:r>
+        <w:rPr>
+          <w:noProof/>
+        </w:rPr>
+        <w:fldChar w:fldCharType="separate"/>
+      </w:r>
+      <w:r>
+        <w:rPr>
+          <w:noProof/>
+        </w:rPr>
+        <w:t>2</w:t>
+      </w:r>
+      <w:r>
+        <w:rPr>
+          <w:noProof/>
+        </w:rPr>
+        <w:fldChar w:fldCharType="end"/>
+      </w:r>
+    </w:p>
+    <w:p>
+      <w:pPr>
+        <w:pStyle w:val="TOC2"/>
+        <w:tabs>
+          <w:tab w:val="right" w:leader="dot" w:pos="7190"/>
+        </w:tabs>
+        <w:rPr>
+          <w:noProof/>
+          <w:sz w:val="24"/>
+          <w:szCs w:val="24"/>
+        </w:rPr>
+      </w:pPr>
+      <w:r>
+        <w:rPr>
+          <w:noProof/>
+        </w:rPr>
+        <w:t>Additional Resources and References</w:t>
+      </w:r>
+      <w:r>
+        <w:rPr>
+          <w:noProof/>
+        </w:rPr>
+        <w:tab/>
+      </w:r>
+      <w:r>
+        <w:rPr>
+          <w:noProof/>
+        </w:rPr>
+        <w:fldChar w:fldCharType="begin"/>
+      </w:r>
+      <w:r>
+        <w:rPr>
+          <w:noProof/>
+        </w:rPr>
+        <w:instrText xml:space="preserve"> PAGEREF _Toc467775309 \h </w:instrText>
+      </w:r>
+      <w:r>
+        <w:rPr>
+          <w:noProof/>
+        </w:rPr>
+      </w:r>
+      <w:r>
+        <w:rPr>
+          <w:noProof/>
+        </w:rPr>
+        <w:fldChar w:fldCharType="separate"/>
+      </w:r>
+      <w:r>
+        <w:rPr>
+          <w:noProof/>
+        </w:rPr>
+        <w:t>2</w:t>
+      </w:r>
+      <w:r>
+        <w:rPr>
+          <w:noProof/>
+        </w:rPr>
+        <w:fldChar w:fldCharType="end"/>
+      </w:r>
+    </w:p>
+    <w:p>
+      <w:pPr>
+        <w:pStyle w:val="TOC3"/>
+        <w:tabs>
+          <w:tab w:val="right" w:leader="dot" w:pos="7190"/>
+        </w:tabs>
+        <w:rPr>
+          <w:noProof/>
+          <w:sz w:val="24"/>
+          <w:szCs w:val="24"/>
+        </w:rPr>
+      </w:pPr>
+      <w:r>
+        <w:rPr>
+          <w:noProof/>
+        </w:rPr>
+        <w:t>useful links</w:t>
+      </w:r>
+      <w:r>
+        <w:rPr>
+          <w:noProof/>
+        </w:rPr>
+        <w:tab/>
+      </w:r>
+      <w:r>
+        <w:rPr>
+          <w:noProof/>
+        </w:rPr>
+        <w:fldChar w:fldCharType="begin"/>
+      </w:r>
+      <w:r>
+        <w:rPr>
+          <w:noProof/>
+        </w:rPr>
+        <w:instrText xml:space="preserve"> PAGEREF _Toc467775310 \h </w:instrText>
+      </w:r>
+      <w:r>
+        <w:rPr>
+          <w:noProof/>
+        </w:rPr>
+      </w:r>
+      <w:r>
+        <w:rPr>
+          <w:noProof/>
+        </w:rPr>
+        <w:fldChar w:fldCharType="separate"/>
+      </w:r>
+      <w:r>
+        <w:rPr>
+          <w:noProof/>
+        </w:rPr>
+        <w:t>3</w:t>
+      </w:r>
+      <w:r>
+        <w:rPr>
+          <w:noProof/>
+        </w:rPr>
+        <w:fldChar w:fldCharType="end"/>
+      </w:r>
+    </w:p>
+    <w:p>
+      <w:pPr>
+        <w:pStyle w:val="TOC2"/>
+        <w:tabs>
+          <w:tab w:val="right" w:leader="dot" w:pos="7190"/>
+        </w:tabs>
+        <w:rPr>
+          <w:noProof/>
+          <w:sz w:val="24"/>
+          <w:szCs w:val="24"/>
+        </w:rPr>
+      </w:pPr>
+      <w:r>
+        <w:rPr>
+          <w:noProof/>
+        </w:rPr>
+        <w:t>LICENSE</w:t>
+      </w:r>
+      <w:r>
+        <w:rPr>
+          <w:noProof/>
+        </w:rPr>
+        <w:tab/>
+      </w:r>
+      <w:r>
+        <w:rPr>
+          <w:noProof/>
+        </w:rPr>
+        <w:fldChar w:fldCharType="begin"/>
+      </w:r>
+      <w:r>
+        <w:rPr>
+          <w:noProof/>
+        </w:rPr>
+        <w:instrText xml:space="preserve"> PAGEREF _Toc467775311 \h </w:instrText>
+      </w:r>
+      <w:r>
+        <w:rPr>
+          <w:noProof/>
+        </w:rPr>
+      </w:r>
+      <w:r>
+        <w:rPr>
+          <w:noProof/>
+        </w:rPr>
+        <w:fldChar w:fldCharType="separate"/>
+      </w:r>
+      <w:r>
+        <w:rPr>
+          <w:noProof/>
+        </w:rPr>
+        <w:t>3</w:t>
+      </w:r>
+      <w:r>
+        <w:rPr>
+          <w:noProof/>
+        </w:rPr>
+        <w:fldChar w:fldCharType="end"/>
+      </w:r>
+    </w:p>
+    <w:p>
+      <w:pPr>
+        <w:rPr>
+          <w:rStyle w:val="apple-converted-space"/>
+          <w:rFonts w:cstheme="minorHAnsi"/>
+          <w:color w:val="333333"/>
+          <w:shd w:val="clear" w:color="auto" w:fill="FFFFFF"/>
+        </w:rPr>
+      </w:pPr>
+      <w:r>
+        <w:rPr>
+          <w:rStyle w:val="apple-converted-space"/>
+          <w:rFonts w:cstheme="minorHAnsi"/>
+          <w:color w:val="333333"/>
+          <w:shd w:val="clear" w:color="auto" w:fill="FFFFFF"/>
+        </w:rPr>
+        <w:fldChar w:fldCharType="end"/>
+      </w:r>
+      <w:bookmarkStart w:id="1" w:name="_GoBack"/>
+      <w:bookmarkEnd w:id="1"/>
+      <w:r>
+        <w:rPr>
+          <w:rStyle w:val="apple-converted-space"/>
+          <w:rFonts w:cstheme="minorHAnsi"/>
+          <w:color w:val="333333"/>
+          <w:shd w:val="clear" w:color="auto" w:fill="FFFFFF"/>
+        </w:rPr>
+        <w:br w:type="page"/>
+      </w:r>
+    </w:p>
+    <w:p>
+      <w:pPr>
+        <w:jc w:val="both"/>
+        <w:rPr>
+          <w:rStyle w:val="apple-converted-space"/>
+          <w:rFonts w:cstheme="minorHAnsi"/>
+          <w:color w:val="333333"/>
+          <w:shd w:val="clear" w:color="auto" w:fill="FFFFFF"/>
+        </w:rPr>
+      </w:pPr>
+    </w:p>
+    <w:p>
+      <w:pPr>
+        <w:pStyle w:val="Heading1"/>
+      </w:pPr>
+      <w:bookmarkStart w:id="2" w:name="_Toc467775305"/>
+      <w:r>
+        <w:t>Overview and Pre-Requisites</w:t>
+      </w:r>
+      <w:bookmarkEnd w:id="2"/>
     </w:p>
     <w:p>
       <w:pPr>
@@ -888,9 +1459,11 @@
       <w:pPr>
         <w:pStyle w:val="Heading1"/>
       </w:pPr>
+      <w:bookmarkStart w:id="3" w:name="_Toc467775306"/>
       <w:r>
         <w:t>Laboratory Section</w:t>
       </w:r>
+      <w:bookmarkEnd w:id="3"/>
     </w:p>
     <w:p>
       <w:pPr>
@@ -916,9 +1489,11 @@
       <w:pPr>
         <w:pStyle w:val="Heading1"/>
       </w:pPr>
+      <w:bookmarkStart w:id="4" w:name="_Toc467775307"/>
       <w:r>
         <w:t>Conclusion</w:t>
       </w:r>
+      <w:bookmarkEnd w:id="4"/>
     </w:p>
     <w:p>
       <w:pPr>
@@ -937,9 +1512,11 @@
       <w:pPr>
         <w:pStyle w:val="Heading1"/>
       </w:pPr>
+      <w:bookmarkStart w:id="5" w:name="_Toc467775308"/>
       <w:r>
         <w:t>End your Lab</w:t>
       </w:r>
+      <w:bookmarkEnd w:id="5"/>
     </w:p>
     <w:p>
       <w:pPr>
@@ -965,9 +1542,11 @@
       <w:pPr>
         <w:pStyle w:val="Heading2"/>
       </w:pPr>
+      <w:bookmarkStart w:id="6" w:name="_Toc467775309"/>
       <w:r>
         <w:t>Additional Resources and References</w:t>
       </w:r>
+      <w:bookmarkEnd w:id="6"/>
     </w:p>
     <w:p>
       <w:pPr>
@@ -1000,10 +1579,11 @@
       <w:pPr>
         <w:pStyle w:val="Heading3"/>
       </w:pPr>
-      <w:r>
-        <w:lastRenderedPageBreak/>
+      <w:bookmarkStart w:id="7" w:name="_Toc467775310"/>
+      <w:r>
         <w:t>useful links</w:t>
       </w:r>
+      <w:bookmarkEnd w:id="7"/>
     </w:p>
     <w:p>
       <w:r>
@@ -1015,19 +1595,16 @@
       <w:pPr>
         <w:pStyle w:val="Heading2"/>
       </w:pPr>
+      <w:bookmarkStart w:id="8" w:name="_Toc467775311"/>
       <w:r>
         <w:t>LICENSE</w:t>
       </w:r>
+      <w:bookmarkEnd w:id="8"/>
     </w:p>
     <w:p/>
     <w:p>
       <w:r>
-        <w:t>Copyright (c) Microsoft Corporation. All rights r</w:t>
-      </w:r>
-      <w:bookmarkStart w:id="0" w:name="_GoBack"/>
-      <w:bookmarkEnd w:id="0"/>
-      <w:r>
-        <w:t>eserved.</w:t>
+        <w:t>Copyright (c) Microsoft Corporation. All rights reserved.</w:t>
       </w:r>
     </w:p>
     <w:p/>
@@ -1120,7 +1697,7 @@
           <w:rPr>
             <w:noProof/>
           </w:rPr>
-          <w:t>1</w:t>
+          <w:t>2</w:t>
         </w:r>
         <w:r>
           <w:fldChar w:fldCharType="end"/>
@@ -1179,7 +1756,7 @@
         <v:path o:extrusionok="f" gradientshapeok="t" o:connecttype="rect"/>
         <o:lock v:ext="edit" aspectratio="t"/>
       </v:shapetype>
-      <v:shape id="_x0000_i1029" type="#_x0000_t75" alt="/!\" style="width:15pt;height:15pt;visibility:visible;mso-wrap-style:square" o:bullet="t">
+      <v:shape id="_x0000_i1034" type="#_x0000_t75" alt="/!\" style="width:15pt;height:15pt;visibility:visible;mso-wrap-style:square" o:bullet="t">
         <v:imagedata r:id="rId1" o:title=""/>
       </v:shape>
     </w:pict>
@@ -1335,7 +1912,7 @@
   <w:abstractNum w:abstractNumId="8">
     <w:nsid w:val="FFFFFF88"/>
     <w:multiLevelType w:val="singleLevel"/>
-    <w:tmpl w:val="24C893C4"/>
+    <w:tmpl w:val="C2F25A98"/>
     <w:lvl w:ilvl="0">
       <w:start w:val="1"/>
       <w:numFmt w:val="decimal"/>
@@ -7506,6 +8083,111 @@
       <w:lang w:eastAsia="en-US"/>
     </w:rPr>
   </w:style>
+  <w:style w:type="paragraph" w:styleId="TOC1">
+    <w:name w:val="toc 1"/>
+    <w:basedOn w:val="Normal"/>
+    <w:next w:val="Normal"/>
+    <w:autoRedefine/>
+    <w:uiPriority w:val="39"/>
+    <w:unhideWhenUsed/>
+    <w:rsid w:val="003C39FE"/>
+  </w:style>
+  <w:style w:type="paragraph" w:styleId="TOC2">
+    <w:name w:val="toc 2"/>
+    <w:basedOn w:val="Normal"/>
+    <w:next w:val="Normal"/>
+    <w:autoRedefine/>
+    <w:uiPriority w:val="39"/>
+    <w:unhideWhenUsed/>
+    <w:rsid w:val="003C39FE"/>
+    <w:pPr>
+      <w:ind w:left="220"/>
+    </w:pPr>
+  </w:style>
+  <w:style w:type="paragraph" w:styleId="TOC3">
+    <w:name w:val="toc 3"/>
+    <w:basedOn w:val="Normal"/>
+    <w:next w:val="Normal"/>
+    <w:autoRedefine/>
+    <w:uiPriority w:val="39"/>
+    <w:unhideWhenUsed/>
+    <w:rsid w:val="003C39FE"/>
+    <w:pPr>
+      <w:ind w:left="440"/>
+    </w:pPr>
+  </w:style>
+  <w:style w:type="paragraph" w:styleId="TOC4">
+    <w:name w:val="toc 4"/>
+    <w:basedOn w:val="Normal"/>
+    <w:next w:val="Normal"/>
+    <w:autoRedefine/>
+    <w:uiPriority w:val="39"/>
+    <w:unhideWhenUsed/>
+    <w:rsid w:val="003C39FE"/>
+    <w:pPr>
+      <w:ind w:left="660"/>
+    </w:pPr>
+  </w:style>
+  <w:style w:type="paragraph" w:styleId="TOC5">
+    <w:name w:val="toc 5"/>
+    <w:basedOn w:val="Normal"/>
+    <w:next w:val="Normal"/>
+    <w:autoRedefine/>
+    <w:uiPriority w:val="39"/>
+    <w:unhideWhenUsed/>
+    <w:rsid w:val="003C39FE"/>
+    <w:pPr>
+      <w:ind w:left="880"/>
+    </w:pPr>
+  </w:style>
+  <w:style w:type="paragraph" w:styleId="TOC6">
+    <w:name w:val="toc 6"/>
+    <w:basedOn w:val="Normal"/>
+    <w:next w:val="Normal"/>
+    <w:autoRedefine/>
+    <w:uiPriority w:val="39"/>
+    <w:unhideWhenUsed/>
+    <w:rsid w:val="003C39FE"/>
+    <w:pPr>
+      <w:ind w:left="1100"/>
+    </w:pPr>
+  </w:style>
+  <w:style w:type="paragraph" w:styleId="TOC7">
+    <w:name w:val="toc 7"/>
+    <w:basedOn w:val="Normal"/>
+    <w:next w:val="Normal"/>
+    <w:autoRedefine/>
+    <w:uiPriority w:val="39"/>
+    <w:unhideWhenUsed/>
+    <w:rsid w:val="003C39FE"/>
+    <w:pPr>
+      <w:ind w:left="1320"/>
+    </w:pPr>
+  </w:style>
+  <w:style w:type="paragraph" w:styleId="TOC8">
+    <w:name w:val="toc 8"/>
+    <w:basedOn w:val="Normal"/>
+    <w:next w:val="Normal"/>
+    <w:autoRedefine/>
+    <w:uiPriority w:val="39"/>
+    <w:unhideWhenUsed/>
+    <w:rsid w:val="003C39FE"/>
+    <w:pPr>
+      <w:ind w:left="1540"/>
+    </w:pPr>
+  </w:style>
+  <w:style w:type="paragraph" w:styleId="TOC9">
+    <w:name w:val="toc 9"/>
+    <w:basedOn w:val="Normal"/>
+    <w:next w:val="Normal"/>
+    <w:autoRedefine/>
+    <w:uiPriority w:val="39"/>
+    <w:unhideWhenUsed/>
+    <w:rsid w:val="003C39FE"/>
+    <w:pPr>
+      <w:ind w:left="1760"/>
+    </w:pPr>
+  </w:style>
 </w:styles>
 </file>
 
@@ -7794,7 +8476,7 @@
 </file>
 
 <file path=customXml/itemProps2.xml><?xml version="1.0" encoding="utf-8"?>
-<ds:datastoreItem xmlns:ds="http://schemas.openxmlformats.org/officeDocument/2006/customXml" ds:itemID="{7DC3AF78-DF2E-C74E-BB00-0703E73D563F}">
+<ds:datastoreItem xmlns:ds="http://schemas.openxmlformats.org/officeDocument/2006/customXml" ds:itemID="{2DBB71B6-EBFE-7742-86B4-A297A85EABE9}">
   <ds:schemaRefs>
     <ds:schemaRef ds:uri="http://schemas.openxmlformats.org/officeDocument/2006/bibliography"/>
   </ds:schemaRefs>

</xml_diff>